<commit_message>
Some progress with shm
</commit_message>
<xml_diff>
--- a/project2/cpre-308-project-02-template-report-with-rubric.docx
+++ b/project2/cpre-308-project-02-template-report-with-rubric.docx
@@ -12,13 +12,28 @@
         <w:rPr>
           <w:rFonts w:cs="Courier New" w:ascii="Courier New" w:hAnsi="Courier New"/>
         </w:rPr>
-        <w:t>FIRST LAST</w:t>
+        <w:t>Shubham Sharma</w:t>
+      </w:r>
+      <w:r>
+        <w:rPr>
+          <w:rFonts w:cs="Courier New" w:ascii="Courier New" w:hAnsi="Courier New"/>
+        </w:rPr>
         <w:br/>
-        <w:t>CprE 308: Section #</w:t>
+        <w:t xml:space="preserve">CprE 308: Section </w:t>
+      </w:r>
+      <w:r>
+        <w:rPr>
+          <w:rFonts w:cs="Courier New" w:ascii="Courier New" w:hAnsi="Courier New"/>
+        </w:rPr>
+        <w:t>L</w:t>
+      </w:r>
+      <w:r>
+        <w:rPr>
+          <w:rFonts w:cs="Courier New" w:ascii="Courier New" w:hAnsi="Courier New"/>
+        </w:rPr>
         <w:br/>
         <w:t>Project 02</w:t>
         <w:br/>
-        <w:t>DUE DATA</w:t>
       </w:r>
     </w:p>
     <w:p>
@@ -94,15 +109,18 @@
     <w:p>
       <w:pPr>
         <w:pStyle w:val="Normal"/>
-        <w:ind w:left="180" w:hanging="0"/>
-        <w:rPr>
-          <w:rFonts w:ascii="Courier New" w:hAnsi="Courier New" w:cs="Courier New"/>
-          <w:b/>
-          <w:b/>
-        </w:rPr>
-      </w:pPr>
-      <w:r>
-        <w:rPr/>
+        <w:ind w:hanging="0"/>
+        <w:rPr>
+          <w:rFonts w:ascii="Courier New" w:hAnsi="Courier New" w:cs="Courier New"/>
+          <w:b/>
+          <w:b/>
+        </w:rPr>
+      </w:pPr>
+      <w:r>
+        <w:rPr>
+          <w:rFonts w:cs="Courier New" w:ascii="Courier New" w:hAnsi="Courier New"/>
+          <w:b/>
+        </w:rPr>
         <w:drawing>
           <wp:anchor behindDoc="0" distT="0" distB="0" distL="0" distR="0" simplePos="0" locked="0" layoutInCell="1" allowOverlap="1" relativeHeight="2">
             <wp:simplePos x="0" y="0"/>
@@ -153,13 +171,15 @@
     <w:p>
       <w:pPr>
         <w:pStyle w:val="Normal"/>
-        <w:ind w:left="180" w:hanging="0"/>
-        <w:rPr>
-          <w:rFonts w:ascii="Courier New" w:hAnsi="Courier New" w:cs="Courier New"/>
-        </w:rPr>
-      </w:pPr>
-      <w:r>
-        <w:rPr/>
+        <w:ind w:hanging="0"/>
+        <w:rPr>
+          <w:rFonts w:ascii="Courier New" w:hAnsi="Courier New" w:cs="Courier New"/>
+        </w:rPr>
+      </w:pPr>
+      <w:r>
+        <w:rPr>
+          <w:rFonts w:cs="Courier New" w:ascii="Courier New" w:hAnsi="Courier New"/>
+        </w:rPr>
       </w:r>
     </w:p>
     <w:p>
@@ -299,7 +319,15 @@
           <w:b w:val="false"/>
           <w:bCs w:val="false"/>
         </w:rPr>
-        <w:t>The output after moving the sleep statement.</w:t>
+        <w:t>T</w:t>
+      </w:r>
+      <w:r>
+        <w:rPr>
+          <w:rFonts w:cs="Courier New" w:ascii="Courier New" w:hAnsi="Courier New"/>
+          <w:b w:val="false"/>
+          <w:bCs w:val="false"/>
+        </w:rPr>
+        <w:t>he output after moving the sleep statement.</w:t>
       </w:r>
     </w:p>
     <w:p>
@@ -413,7 +441,9 @@
         </w:rPr>
       </w:pPr>
       <w:r>
-        <w:rPr/>
+        <w:rPr>
+          <w:rFonts w:cs="Courier New" w:ascii="Courier New" w:hAnsi="Courier New"/>
+        </w:rPr>
         <w:drawing>
           <wp:anchor behindDoc="0" distT="0" distB="0" distL="0" distR="0" simplePos="0" locked="0" layoutInCell="1" allowOverlap="1" relativeHeight="4">
             <wp:simplePos x="0" y="0"/>
@@ -470,7 +500,40 @@
         </w:rPr>
       </w:pPr>
       <w:r>
+        <w:rPr>
+          <w:rFonts w:cs="Courier New" w:ascii="Courier New" w:hAnsi="Courier New"/>
+        </w:rPr>
+      </w:r>
+    </w:p>
+    <w:p>
+      <w:pPr>
+        <w:pStyle w:val="Normal"/>
+        <w:ind w:left="360" w:hanging="0"/>
         <w:rPr/>
+      </w:pPr>
+      <w:r>
+        <w:rPr>
+          <w:rFonts w:cs="Courier New" w:ascii="Courier New" w:hAnsi="Courier New"/>
+        </w:rPr>
+        <w:t>The echo text is written into the test_fifo pipe, once finished the echo command will block the pipe from anything else to be read.</w:t>
+      </w:r>
+    </w:p>
+    <w:p>
+      <w:pPr>
+        <w:pStyle w:val="Normal"/>
+        <w:ind w:left="180" w:hanging="0"/>
+        <w:rPr>
+          <w:rFonts w:ascii="Courier New" w:hAnsi="Courier New" w:cs="Courier New"/>
+          <w:b/>
+          <w:b/>
+        </w:rPr>
+      </w:pPr>
+      <w:r>
+        <w:rPr>
+          <w:rFonts w:cs="Courier New" w:ascii="Courier New" w:hAnsi="Courier New"/>
+          <w:b/>
+        </w:rPr>
+        <w:t>1pt) What happens when you run the echo first and then the cat?</w:t>
       </w:r>
     </w:p>
     <w:p>
@@ -483,50 +546,7 @@
         <w:rPr>
           <w:rFonts w:cs="Courier New" w:ascii="Courier New" w:hAnsi="Courier New"/>
         </w:rPr>
-        <w:t xml:space="preserve">The echo text is written into the test_fifo pipe, </w:t>
-      </w:r>
-      <w:r>
-        <w:rPr>
-          <w:rFonts w:cs="Courier New" w:ascii="Courier New" w:hAnsi="Courier New"/>
-        </w:rPr>
-        <w:t>once finished the echo command will block the pipe from anything else to be read.</w:t>
-      </w:r>
-    </w:p>
-    <w:p>
-      <w:pPr>
-        <w:pStyle w:val="Normal"/>
-        <w:ind w:left="180" w:hanging="0"/>
-        <w:rPr>
-          <w:rFonts w:ascii="Courier New" w:hAnsi="Courier New" w:cs="Courier New"/>
-          <w:b/>
-          <w:b/>
-        </w:rPr>
-      </w:pPr>
-      <w:r>
-        <w:rPr>
-          <w:rFonts w:cs="Courier New" w:ascii="Courier New" w:hAnsi="Courier New"/>
-          <w:b/>
-        </w:rPr>
-        <w:t>1pt) What happens when you run the echo first and then the cat?</w:t>
-      </w:r>
-    </w:p>
-    <w:p>
-      <w:pPr>
-        <w:pStyle w:val="Normal"/>
-        <w:ind w:left="360" w:hanging="0"/>
-        <w:rPr/>
-      </w:pPr>
-      <w:r>
-        <w:rPr>
-          <w:rFonts w:cs="Courier New" w:ascii="Courier New" w:hAnsi="Courier New"/>
-        </w:rPr>
-        <w:t xml:space="preserve">Here, the echo </w:t>
-      </w:r>
-      <w:r>
-        <w:rPr>
-          <w:rFonts w:cs="Courier New" w:ascii="Courier New" w:hAnsi="Courier New"/>
-        </w:rPr>
-        <w:t xml:space="preserve">writes into the pipe and then the cat command will read the text in the pipe blocking anything else to be written. </w:t>
+        <w:t xml:space="preserve">Here, the echo writes into the pipe and then the cat command will read the text in the pipe blocking anything else to be written. </w:t>
       </w:r>
     </w:p>
     <w:p>
@@ -683,11 +703,7 @@
       <w:pPr>
         <w:pStyle w:val="Normal"/>
         <w:ind w:left="180" w:hanging="0"/>
-        <w:rPr>
-          <w:b w:val="false"/>
-          <w:b w:val="false"/>
-          <w:bCs w:val="false"/>
-        </w:rPr>
+        <w:rPr/>
       </w:pPr>
       <w:r>
         <w:rPr>
@@ -726,7 +742,9 @@
         </w:rPr>
       </w:pPr>
       <w:r>
-        <w:rPr/>
+        <w:rPr>
+          <w:rFonts w:cs="Courier New" w:ascii="Courier New" w:hAnsi="Courier New"/>
+        </w:rPr>
         <w:drawing>
           <wp:anchor behindDoc="0" distT="0" distB="0" distL="0" distR="0" simplePos="0" locked="0" layoutInCell="1" allowOverlap="1" relativeHeight="6">
             <wp:simplePos x="0" y="0"/>
@@ -783,103 +801,121 @@
         </w:rPr>
       </w:pPr>
       <w:r>
-        <w:rPr/>
-      </w:r>
-    </w:p>
-    <w:p>
-      <w:pPr>
-        <w:pStyle w:val="Normal"/>
-        <w:ind w:left="360" w:hanging="0"/>
-        <w:rPr>
-          <w:rFonts w:ascii="Courier New" w:hAnsi="Courier New" w:cs="Courier New"/>
-        </w:rPr>
-      </w:pPr>
-      <w:r>
-        <w:rPr/>
-      </w:r>
-    </w:p>
-    <w:p>
-      <w:pPr>
-        <w:pStyle w:val="Normal"/>
-        <w:ind w:left="360" w:hanging="0"/>
-        <w:rPr>
-          <w:rFonts w:ascii="Courier New" w:hAnsi="Courier New" w:cs="Courier New"/>
-        </w:rPr>
-      </w:pPr>
-      <w:r>
-        <w:rPr/>
-      </w:r>
-    </w:p>
-    <w:p>
-      <w:pPr>
-        <w:pStyle w:val="Normal"/>
-        <w:ind w:left="360" w:hanging="0"/>
-        <w:rPr>
-          <w:rFonts w:ascii="Courier New" w:hAnsi="Courier New" w:cs="Courier New"/>
-        </w:rPr>
-      </w:pPr>
-      <w:r>
-        <w:rPr/>
-      </w:r>
-    </w:p>
-    <w:p>
-      <w:pPr>
-        <w:pStyle w:val="Normal"/>
-        <w:ind w:left="360" w:hanging="0"/>
-        <w:rPr>
-          <w:rFonts w:ascii="Courier New" w:hAnsi="Courier New" w:cs="Courier New"/>
-        </w:rPr>
-      </w:pPr>
-      <w:r>
-        <w:rPr/>
-      </w:r>
-    </w:p>
-    <w:p>
-      <w:pPr>
-        <w:pStyle w:val="Normal"/>
-        <w:ind w:left="360" w:hanging="0"/>
-        <w:rPr>
-          <w:rFonts w:ascii="Courier New" w:hAnsi="Courier New" w:cs="Courier New"/>
-        </w:rPr>
-      </w:pPr>
-      <w:r>
-        <w:rPr/>
-      </w:r>
-    </w:p>
-    <w:p>
-      <w:pPr>
-        <w:pStyle w:val="Normal"/>
-        <w:ind w:left="360" w:hanging="0"/>
-        <w:rPr>
-          <w:rFonts w:ascii="Courier New" w:hAnsi="Courier New" w:cs="Courier New"/>
-        </w:rPr>
-      </w:pPr>
-      <w:r>
-        <w:rPr/>
-      </w:r>
-    </w:p>
-    <w:p>
-      <w:pPr>
-        <w:pStyle w:val="Normal"/>
-        <w:ind w:left="360" w:hanging="0"/>
-        <w:rPr>
-          <w:rFonts w:ascii="Courier New" w:hAnsi="Courier New" w:cs="Courier New"/>
-        </w:rPr>
-      </w:pPr>
-      <w:r>
-        <w:rPr/>
-      </w:r>
-    </w:p>
-    <w:p>
-      <w:pPr>
-        <w:pStyle w:val="Normal"/>
-        <w:ind w:left="360" w:hanging="0"/>
-        <w:rPr>
-          <w:rFonts w:ascii="Courier New" w:hAnsi="Courier New" w:cs="Courier New"/>
-        </w:rPr>
-      </w:pPr>
-      <w:r>
-        <w:rPr/>
+        <w:rPr>
+          <w:rFonts w:cs="Courier New" w:ascii="Courier New" w:hAnsi="Courier New"/>
+        </w:rPr>
+      </w:r>
+    </w:p>
+    <w:p>
+      <w:pPr>
+        <w:pStyle w:val="Normal"/>
+        <w:ind w:left="360" w:hanging="0"/>
+        <w:rPr>
+          <w:rFonts w:ascii="Courier New" w:hAnsi="Courier New" w:cs="Courier New"/>
+        </w:rPr>
+      </w:pPr>
+      <w:r>
+        <w:rPr>
+          <w:rFonts w:cs="Courier New" w:ascii="Courier New" w:hAnsi="Courier New"/>
+        </w:rPr>
+      </w:r>
+    </w:p>
+    <w:p>
+      <w:pPr>
+        <w:pStyle w:val="Normal"/>
+        <w:ind w:left="360" w:hanging="0"/>
+        <w:rPr>
+          <w:rFonts w:ascii="Courier New" w:hAnsi="Courier New" w:cs="Courier New"/>
+        </w:rPr>
+      </w:pPr>
+      <w:r>
+        <w:rPr>
+          <w:rFonts w:cs="Courier New" w:ascii="Courier New" w:hAnsi="Courier New"/>
+        </w:rPr>
+      </w:r>
+    </w:p>
+    <w:p>
+      <w:pPr>
+        <w:pStyle w:val="Normal"/>
+        <w:ind w:left="360" w:hanging="0"/>
+        <w:rPr>
+          <w:rFonts w:ascii="Courier New" w:hAnsi="Courier New" w:cs="Courier New"/>
+        </w:rPr>
+      </w:pPr>
+      <w:r>
+        <w:rPr>
+          <w:rFonts w:cs="Courier New" w:ascii="Courier New" w:hAnsi="Courier New"/>
+        </w:rPr>
+      </w:r>
+    </w:p>
+    <w:p>
+      <w:pPr>
+        <w:pStyle w:val="Normal"/>
+        <w:ind w:left="360" w:hanging="0"/>
+        <w:rPr>
+          <w:rFonts w:ascii="Courier New" w:hAnsi="Courier New" w:cs="Courier New"/>
+        </w:rPr>
+      </w:pPr>
+      <w:r>
+        <w:rPr>
+          <w:rFonts w:cs="Courier New" w:ascii="Courier New" w:hAnsi="Courier New"/>
+        </w:rPr>
+      </w:r>
+    </w:p>
+    <w:p>
+      <w:pPr>
+        <w:pStyle w:val="Normal"/>
+        <w:ind w:left="360" w:hanging="0"/>
+        <w:rPr>
+          <w:rFonts w:ascii="Courier New" w:hAnsi="Courier New" w:cs="Courier New"/>
+        </w:rPr>
+      </w:pPr>
+      <w:r>
+        <w:rPr>
+          <w:rFonts w:cs="Courier New" w:ascii="Courier New" w:hAnsi="Courier New"/>
+        </w:rPr>
+      </w:r>
+    </w:p>
+    <w:p>
+      <w:pPr>
+        <w:pStyle w:val="Normal"/>
+        <w:ind w:left="360" w:hanging="0"/>
+        <w:rPr>
+          <w:rFonts w:ascii="Courier New" w:hAnsi="Courier New" w:cs="Courier New"/>
+        </w:rPr>
+      </w:pPr>
+      <w:r>
+        <w:rPr>
+          <w:rFonts w:cs="Courier New" w:ascii="Courier New" w:hAnsi="Courier New"/>
+        </w:rPr>
+      </w:r>
+    </w:p>
+    <w:p>
+      <w:pPr>
+        <w:pStyle w:val="Normal"/>
+        <w:ind w:left="360" w:hanging="0"/>
+        <w:rPr>
+          <w:rFonts w:ascii="Courier New" w:hAnsi="Courier New" w:cs="Courier New"/>
+        </w:rPr>
+      </w:pPr>
+      <w:r>
+        <w:rPr>
+          <w:rFonts w:cs="Courier New" w:ascii="Courier New" w:hAnsi="Courier New"/>
+        </w:rPr>
+      </w:r>
+    </w:p>
+    <w:p>
+      <w:pPr>
+        <w:pStyle w:val="Normal"/>
+        <w:ind w:left="360" w:hanging="0"/>
+        <w:rPr>
+          <w:rFonts w:ascii="Courier New" w:hAnsi="Courier New" w:cs="Courier New"/>
+        </w:rPr>
+      </w:pPr>
+      <w:r>
+        <w:rPr>
+          <w:rFonts w:cs="Courier New" w:ascii="Courier New" w:hAnsi="Courier New"/>
+        </w:rPr>
       </w:r>
     </w:p>
     <w:p>
@@ -912,15 +948,7 @@
           <w:b w:val="false"/>
           <w:bCs w:val="false"/>
         </w:rPr>
-        <w:t>T</w:t>
-      </w:r>
-      <w:r>
-        <w:rPr>
-          <w:rFonts w:cs="Courier New" w:ascii="Courier New" w:hAnsi="Courier New"/>
-          <w:b w:val="false"/>
-          <w:bCs w:val="false"/>
-        </w:rPr>
-        <w:t>he two domains that can be used for local communications are AF_UNIX, AF_LOCAL.</w:t>
+        <w:t>The two domains that can be used for local communications are AF_UNIX, AF_LOCAL.</w:t>
       </w:r>
     </w:p>
     <w:p>
@@ -994,7 +1022,9 @@
         </w:rPr>
       </w:pPr>
       <w:r>
-        <w:rPr/>
+        <w:rPr>
+          <w:rFonts w:cs="Courier New" w:ascii="Courier New" w:hAnsi="Courier New"/>
+        </w:rPr>
         <w:drawing>
           <wp:anchor behindDoc="0" distT="0" distB="0" distL="0" distR="0" simplePos="0" locked="0" layoutInCell="1" allowOverlap="1" relativeHeight="7">
             <wp:simplePos x="0" y="0"/>
@@ -1051,7 +1081,9 @@
         </w:rPr>
       </w:pPr>
       <w:r>
-        <w:rPr/>
+        <w:rPr>
+          <w:rFonts w:cs="Courier New" w:ascii="Courier New" w:hAnsi="Courier New"/>
+        </w:rPr>
       </w:r>
     </w:p>
     <w:p>
@@ -1090,7 +1122,9 @@
         </w:rPr>
       </w:pPr>
       <w:r>
-        <w:rPr/>
+        <w:rPr>
+          <w:rFonts w:cs="Courier New" w:ascii="Courier New" w:hAnsi="Courier New"/>
+        </w:rPr>
         <w:drawing>
           <wp:anchor behindDoc="0" distT="0" distB="0" distL="0" distR="0" simplePos="0" locked="0" layoutInCell="1" allowOverlap="1" relativeHeight="8">
             <wp:simplePos x="0" y="0"/>
@@ -1160,7 +1194,9 @@
         </w:rPr>
       </w:pPr>
       <w:r>
-        <w:rPr/>
+        <w:rPr>
+          <w:rFonts w:cs="Courier New" w:ascii="Courier New" w:hAnsi="Courier New"/>
+        </w:rPr>
       </w:r>
     </w:p>
     <w:p>
@@ -1345,17 +1381,7 @@
           <w:sz w:val="22"/>
           <w:szCs w:val="22"/>
         </w:rPr>
-        <w:t xml:space="preserve">Here we can see that mq1 prints the </w:t>
-      </w:r>
-      <w:r>
-        <w:rPr>
-          <w:rFonts w:cs="Courier New" w:ascii="Courier New" w:hAnsi="Courier New"/>
-          <w:b w:val="false"/>
-          <w:bCs w:val="false"/>
-          <w:sz w:val="22"/>
-          <w:szCs w:val="22"/>
-        </w:rPr>
-        <w:t>companion name second. This was down by modifying mq1 and mq2 as follows:</w:t>
+        <w:t>Here we can see that mq1 prints the companion name second. This was down by modifying mq1 and mq2 as follows:</w:t>
       </w:r>
     </w:p>
     <w:p>
@@ -1777,7 +1803,9 @@
         </w:rPr>
       </w:pPr>
       <w:r>
-        <w:rPr/>
+        <w:rPr>
+          <w:rFonts w:cs="Courier New" w:ascii="Courier New" w:hAnsi="Courier New"/>
+        </w:rPr>
         <w:drawing>
           <wp:anchor behindDoc="0" distT="0" distB="0" distL="0" distR="0" simplePos="0" locked="0" layoutInCell="1" allowOverlap="1" relativeHeight="13">
             <wp:simplePos x="0" y="0"/>
@@ -1834,7 +1862,9 @@
         </w:rPr>
       </w:pPr>
       <w:r>
-        <w:rPr/>
+        <w:rPr>
+          <w:rFonts w:cs="Courier New" w:ascii="Courier New" w:hAnsi="Courier New"/>
+        </w:rPr>
       </w:r>
     </w:p>
     <w:p>
@@ -1846,7 +1876,9 @@
         </w:rPr>
       </w:pPr>
       <w:r>
-        <w:rPr/>
+        <w:rPr>
+          <w:rFonts w:cs="Courier New" w:ascii="Courier New" w:hAnsi="Courier New"/>
+        </w:rPr>
       </w:r>
     </w:p>
     <w:p>
@@ -1858,7 +1890,9 @@
         </w:rPr>
       </w:pPr>
       <w:r>
-        <w:rPr/>
+        <w:rPr>
+          <w:rFonts w:cs="Courier New" w:ascii="Courier New" w:hAnsi="Courier New"/>
+        </w:rPr>
         <w:drawing>
           <wp:anchor behindDoc="0" distT="0" distB="0" distL="0" distR="0" simplePos="0" locked="0" layoutInCell="1" allowOverlap="1" relativeHeight="16">
             <wp:simplePos x="0" y="0"/>
@@ -1933,7 +1967,9 @@
         </w:rPr>
       </w:pPr>
       <w:r>
-        <w:rPr/>
+        <w:rPr>
+          <w:rFonts w:cs="Courier New" w:ascii="Courier New" w:hAnsi="Courier New"/>
+        </w:rPr>
         <w:drawing>
           <wp:anchor behindDoc="0" distT="0" distB="0" distL="0" distR="0" simplePos="0" locked="0" layoutInCell="1" allowOverlap="1" relativeHeight="14">
             <wp:simplePos x="0" y="0"/>
@@ -1990,7 +2026,9 @@
         </w:rPr>
       </w:pPr>
       <w:r>
-        <w:rPr/>
+        <w:rPr>
+          <w:rFonts w:cs="Courier New" w:ascii="Courier New" w:hAnsi="Courier New"/>
+        </w:rPr>
         <w:drawing>
           <wp:anchor behindDoc="0" distT="0" distB="0" distL="0" distR="0" simplePos="0" locked="0" layoutInCell="1" allowOverlap="1" relativeHeight="15">
             <wp:simplePos x="0" y="0"/>
@@ -2065,7 +2103,9 @@
         </w:rPr>
       </w:pPr>
       <w:r>
-        <w:rPr/>
+        <w:rPr>
+          <w:rFonts w:cs="Courier New" w:ascii="Courier New" w:hAnsi="Courier New"/>
+        </w:rPr>
         <w:drawing>
           <wp:anchor behindDoc="0" distT="0" distB="0" distL="0" distR="0" simplePos="0" locked="0" layoutInCell="1" allowOverlap="1" relativeHeight="17">
             <wp:simplePos x="0" y="0"/>
@@ -2122,7 +2162,9 @@
         </w:rPr>
       </w:pPr>
       <w:r>
-        <w:rPr/>
+        <w:rPr>
+          <w:rFonts w:cs="Courier New" w:ascii="Courier New" w:hAnsi="Courier New"/>
+        </w:rPr>
         <w:drawing>
           <wp:anchor behindDoc="0" distT="0" distB="0" distL="0" distR="0" simplePos="0" locked="0" layoutInCell="1" allowOverlap="1" relativeHeight="18">
             <wp:simplePos x="0" y="0"/>
@@ -2179,7 +2221,9 @@
         </w:rPr>
       </w:pPr>
       <w:r>
-        <w:rPr/>
+        <w:rPr>
+          <w:rFonts w:cs="Courier New" w:ascii="Courier New" w:hAnsi="Courier New"/>
+        </w:rPr>
       </w:r>
     </w:p>
     <w:p>
@@ -2191,7 +2235,9 @@
         </w:rPr>
       </w:pPr>
       <w:r>
-        <w:rPr/>
+        <w:rPr>
+          <w:rFonts w:cs="Courier New" w:ascii="Courier New" w:hAnsi="Courier New"/>
+        </w:rPr>
       </w:r>
     </w:p>
     <w:p>
@@ -2262,7 +2308,40 @@
         </w:rPr>
       </w:pPr>
       <w:r>
+        <w:rPr>
+          <w:rFonts w:cs="Courier New" w:ascii="Courier New" w:hAnsi="Courier New"/>
+        </w:rPr>
+      </w:r>
+    </w:p>
+    <w:p>
+      <w:pPr>
+        <w:pStyle w:val="Normal"/>
+        <w:ind w:left="180" w:hanging="0"/>
+        <w:rPr>
+          <w:rFonts w:ascii="Courier New" w:hAnsi="Courier New" w:cs="Courier New"/>
+          <w:b/>
+          <w:b/>
+        </w:rPr>
+      </w:pPr>
+      <w:r>
+        <w:rPr>
+          <w:rFonts w:cs="Courier New" w:ascii="Courier New" w:hAnsi="Courier New"/>
+          <w:b/>
+        </w:rPr>
+        <w:t>1pt) What happens if the two applications both try to read and set a variable at the same time?</w:t>
+      </w:r>
+    </w:p>
+    <w:p>
+      <w:pPr>
+        <w:pStyle w:val="Normal"/>
+        <w:ind w:left="360" w:hanging="0"/>
         <w:rPr/>
+      </w:pPr>
+      <w:r>
+        <w:rPr>
+          <w:rFonts w:cs="Courier New" w:ascii="Courier New" w:hAnsi="Courier New"/>
+        </w:rPr>
+        <w:t xml:space="preserve">If two applications both try to read and set a variable at the same time, then there exists a race condition. The output of this system is unpredictable and should always be avoided. </w:t>
       </w:r>
     </w:p>
     <w:p>
@@ -2280,7 +2359,7 @@
           <w:rFonts w:cs="Courier New" w:ascii="Courier New" w:hAnsi="Courier New"/>
           <w:b/>
         </w:rPr>
-        <w:t>1pt) What happens if the two applications both try to read and set a variable at the same time?</w:t>
+        <w:t>1pt) How can a shared memory space be deleted from the system?</w:t>
       </w:r>
     </w:p>
     <w:p>
@@ -2293,44 +2372,7 @@
         <w:rPr>
           <w:rFonts w:cs="Courier New" w:ascii="Courier New" w:hAnsi="Courier New"/>
         </w:rPr>
-        <w:t xml:space="preserve">If two applications both try to read and set a variable at the same time, then there exists a race condition. The output of this system is unpredictable and should always be avoided. </w:t>
-      </w:r>
-    </w:p>
-    <w:p>
-      <w:pPr>
-        <w:pStyle w:val="Normal"/>
-        <w:ind w:left="180" w:hanging="0"/>
-        <w:rPr>
-          <w:rFonts w:ascii="Courier New" w:hAnsi="Courier New" w:cs="Courier New"/>
-          <w:b/>
-          <w:b/>
-        </w:rPr>
-      </w:pPr>
-      <w:r>
-        <w:rPr>
-          <w:rFonts w:cs="Courier New" w:ascii="Courier New" w:hAnsi="Courier New"/>
-          <w:b/>
-        </w:rPr>
-        <w:t>1pt) How can a shared memory space be deleted from the system?</w:t>
-      </w:r>
-    </w:p>
-    <w:p>
-      <w:pPr>
-        <w:pStyle w:val="Normal"/>
-        <w:ind w:left="360" w:hanging="0"/>
-        <w:rPr/>
-      </w:pPr>
-      <w:r>
-        <w:rPr>
-          <w:rFonts w:cs="Courier New" w:ascii="Courier New" w:hAnsi="Courier New"/>
-        </w:rPr>
-        <w:t>T</w:t>
-      </w:r>
-      <w:r>
-        <w:rPr>
-          <w:rFonts w:cs="Courier New" w:ascii="Courier New" w:hAnsi="Courier New"/>
-        </w:rPr>
-        <w:t>his can be done by using the shm_unlink command.</w:t>
+        <w:t>This can be done by using the shm_unlink command.</w:t>
       </w:r>
     </w:p>
     <w:p>
@@ -3478,7 +3520,7 @@
       <w:pgNumType w:fmt="decimal"/>
       <w:formProt w:val="false"/>
       <w:textDirection w:val="lrTb"/>
-      <w:docGrid w:type="default" w:linePitch="360" w:charSpace="4294965247"/>
+      <w:docGrid w:type="default" w:linePitch="360" w:charSpace="0"/>
     </w:sectPr>
   </w:body>
 </w:document>
@@ -3490,7 +3532,6 @@
     <w:rPrDefault>
       <w:rPr>
         <w:rFonts w:ascii="Calibri" w:hAnsi="Calibri" w:eastAsia="Calibri" w:cs="" w:asciiTheme="minorHAnsi" w:cstheme="minorBidi" w:eastAsiaTheme="minorHAnsi" w:hAnsiTheme="minorHAnsi"/>
-        <w:sz w:val="22"/>
         <w:szCs w:val="22"/>
         <w:lang w:val="en-US" w:eastAsia="en-US" w:bidi="ar-SA"/>
       </w:rPr>
@@ -3885,6 +3926,7 @@
     <w:rPr>
       <w:rFonts w:ascii="Calibri" w:hAnsi="Calibri" w:eastAsia="Calibri" w:cs="" w:asciiTheme="minorHAnsi" w:cstheme="minorBidi" w:eastAsiaTheme="minorHAnsi" w:hAnsiTheme="minorHAnsi"/>
       <w:color w:val="auto"/>
+      <w:kern w:val="0"/>
       <w:sz w:val="22"/>
       <w:szCs w:val="22"/>
       <w:lang w:val="en-US" w:eastAsia="en-US" w:bidi="ar-SA"/>
@@ -3904,6 +3946,22 @@
       <w:color w:val="000080"/>
       <w:u w:val="single"/>
       <w:lang w:val="zxx" w:eastAsia="zxx" w:bidi="zxx"/>
+    </w:rPr>
+  </w:style>
+  <w:style w:type="character" w:styleId="ListLabel1">
+    <w:name w:val="ListLabel 1"/>
+    <w:qFormat/>
+    <w:rPr>
+      <w:rFonts w:ascii="Courier New" w:hAnsi="Courier New" w:cs="Courier New"/>
+      <w:b w:val="false"/>
+      <w:bCs w:val="false"/>
+    </w:rPr>
+  </w:style>
+  <w:style w:type="character" w:styleId="ListLabel2">
+    <w:name w:val="ListLabel 2"/>
+    <w:qFormat/>
+    <w:rPr>
+      <w:rFonts w:ascii="Courier New" w:hAnsi="Courier New" w:cs="Courier New"/>
     </w:rPr>
   </w:style>
   <w:style w:type="paragraph" w:styleId="Heading">

</xml_diff>